<commit_message>
Ajout de la table des matières dans IDD attribution des ressources dans le plan de projet
</commit_message>
<xml_diff>
--- a/Document/IDD.docx
+++ b/Document/IDD.docx
@@ -18,13 +18,17 @@
         <w:t>Ce document ne représente pas le contenu final.</w:t>
       </w:r>
     </w:p>
-    <w:p/>
-    <w:p>
-      <w:r>
+    <w:p>
+      <w:r>
+        <w:br w:type="page"/>
+      </w:r>
+    </w:p>
+    <w:p>
+      <w:r>
+        <w:lastRenderedPageBreak/>
         <w:t>Contenu</w:t>
       </w:r>
     </w:p>
-    <w:p/>
     <w:p>
       <w:pPr>
         <w:pStyle w:val="Paragraphedeliste"/>
@@ -36,6 +40,36 @@
       <w:r>
         <w:t>Table des matières</w:t>
       </w:r>
+      <w:r>
+        <w:tab/>
+      </w:r>
+    </w:p>
+    <w:p>
+      <w:pPr>
+        <w:pStyle w:val="Paragraphedeliste"/>
+        <w:numPr>
+          <w:ilvl w:val="0"/>
+          <w:numId w:val="5"/>
+        </w:numPr>
+      </w:pPr>
+      <w:r>
+        <w:t>Registre des changement</w:t>
+      </w:r>
+      <w:r>
+        <w:t>s</w:t>
+      </w:r>
+    </w:p>
+    <w:p>
+      <w:pPr>
+        <w:pStyle w:val="Paragraphedeliste"/>
+        <w:numPr>
+          <w:ilvl w:val="0"/>
+          <w:numId w:val="5"/>
+        </w:numPr>
+      </w:pPr>
+      <w:r>
+        <w:t>Accueil</w:t>
+      </w:r>
     </w:p>
     <w:p>
       <w:pPr>
@@ -46,7 +80,7 @@
         </w:numPr>
       </w:pPr>
       <w:r>
-        <w:t>Registre des changements</w:t>
+        <w:t>Interface</w:t>
       </w:r>
     </w:p>
     <w:p>
@@ -58,7 +92,22 @@
         </w:numPr>
       </w:pPr>
       <w:r>
-        <w:t>Diagramme</w:t>
+        <w:t>Erreur</w:t>
+      </w:r>
+      <w:r>
+        <w:t>s</w:t>
+      </w:r>
+    </w:p>
+    <w:p>
+      <w:pPr>
+        <w:pStyle w:val="Paragraphedeliste"/>
+        <w:numPr>
+          <w:ilvl w:val="0"/>
+          <w:numId w:val="5"/>
+        </w:numPr>
+      </w:pPr>
+      <w:r>
+        <w:t>Barre d’outils</w:t>
       </w:r>
     </w:p>
     <w:p>
@@ -70,7 +119,19 @@
         </w:numPr>
       </w:pPr>
       <w:r>
-        <w:t>Interface de connexion</w:t>
+        <w:t>Interface</w:t>
+      </w:r>
+    </w:p>
+    <w:p>
+      <w:pPr>
+        <w:pStyle w:val="Paragraphedeliste"/>
+        <w:numPr>
+          <w:ilvl w:val="0"/>
+          <w:numId w:val="5"/>
+        </w:numPr>
+      </w:pPr>
+      <w:r>
+        <w:t>Création de compte</w:t>
       </w:r>
     </w:p>
     <w:p>
@@ -82,6 +143,45 @@
         </w:numPr>
       </w:pPr>
       <w:r>
+        <w:t>Diagrammes</w:t>
+      </w:r>
+    </w:p>
+    <w:p>
+      <w:pPr>
+        <w:pStyle w:val="Paragraphedeliste"/>
+        <w:numPr>
+          <w:ilvl w:val="1"/>
+          <w:numId w:val="5"/>
+        </w:numPr>
+      </w:pPr>
+      <w:r>
+        <w:t>Interface</w:t>
+      </w:r>
+    </w:p>
+    <w:p>
+      <w:pPr>
+        <w:pStyle w:val="Paragraphedeliste"/>
+        <w:numPr>
+          <w:ilvl w:val="1"/>
+          <w:numId w:val="5"/>
+        </w:numPr>
+      </w:pPr>
+      <w:r>
+        <w:t>Erreur</w:t>
+      </w:r>
+      <w:r>
+        <w:t>s</w:t>
+      </w:r>
+    </w:p>
+    <w:p>
+      <w:pPr>
+        <w:pStyle w:val="Paragraphedeliste"/>
+        <w:numPr>
+          <w:ilvl w:val="0"/>
+          <w:numId w:val="5"/>
+        </w:numPr>
+      </w:pPr>
+      <w:r>
         <w:t>Connexion</w:t>
       </w:r>
     </w:p>
@@ -94,7 +194,7 @@
         </w:numPr>
       </w:pPr>
       <w:r>
-        <w:t>Erreur de connexion</w:t>
+        <w:t>Diagrammes</w:t>
       </w:r>
     </w:p>
     <w:p>
@@ -106,8 +206,348 @@
         </w:numPr>
       </w:pPr>
       <w:r>
-        <w:t>Exemple de messages d’erreur</w:t>
-      </w:r>
+        <w:t>Interface</w:t>
+      </w:r>
+    </w:p>
+    <w:p>
+      <w:pPr>
+        <w:pStyle w:val="Paragraphedeliste"/>
+        <w:numPr>
+          <w:ilvl w:val="1"/>
+          <w:numId w:val="5"/>
+        </w:numPr>
+      </w:pPr>
+      <w:r>
+        <w:t>Erreur</w:t>
+      </w:r>
+      <w:r>
+        <w:t>s</w:t>
+      </w:r>
+    </w:p>
+    <w:p>
+      <w:pPr>
+        <w:pStyle w:val="Paragraphedeliste"/>
+        <w:numPr>
+          <w:ilvl w:val="0"/>
+          <w:numId w:val="5"/>
+        </w:numPr>
+      </w:pPr>
+      <w:r>
+        <w:t>Récupération du mot de passe</w:t>
+      </w:r>
+      <w:r>
+        <w:t xml:space="preserve"> </w:t>
+      </w:r>
+    </w:p>
+    <w:p>
+      <w:pPr>
+        <w:pStyle w:val="Paragraphedeliste"/>
+        <w:numPr>
+          <w:ilvl w:val="1"/>
+          <w:numId w:val="5"/>
+        </w:numPr>
+      </w:pPr>
+      <w:r>
+        <w:t>Diagrammes</w:t>
+      </w:r>
+    </w:p>
+    <w:p>
+      <w:pPr>
+        <w:pStyle w:val="Paragraphedeliste"/>
+        <w:numPr>
+          <w:ilvl w:val="1"/>
+          <w:numId w:val="5"/>
+        </w:numPr>
+      </w:pPr>
+      <w:r>
+        <w:t>Interface</w:t>
+      </w:r>
+    </w:p>
+    <w:p>
+      <w:pPr>
+        <w:pStyle w:val="Paragraphedeliste"/>
+        <w:numPr>
+          <w:ilvl w:val="1"/>
+          <w:numId w:val="5"/>
+        </w:numPr>
+      </w:pPr>
+      <w:r>
+        <w:t>Erreur</w:t>
+      </w:r>
+      <w:r>
+        <w:t>s</w:t>
+      </w:r>
+    </w:p>
+    <w:p>
+      <w:pPr>
+        <w:pStyle w:val="Paragraphedeliste"/>
+        <w:numPr>
+          <w:ilvl w:val="0"/>
+          <w:numId w:val="5"/>
+        </w:numPr>
+      </w:pPr>
+      <w:r>
+        <w:t>Résultat de la recherche</w:t>
+      </w:r>
+    </w:p>
+    <w:p>
+      <w:pPr>
+        <w:pStyle w:val="Paragraphedeliste"/>
+        <w:numPr>
+          <w:ilvl w:val="1"/>
+          <w:numId w:val="5"/>
+        </w:numPr>
+      </w:pPr>
+      <w:r>
+        <w:t>Interface</w:t>
+      </w:r>
+    </w:p>
+    <w:p>
+      <w:pPr>
+        <w:pStyle w:val="Paragraphedeliste"/>
+        <w:numPr>
+          <w:ilvl w:val="0"/>
+          <w:numId w:val="5"/>
+        </w:numPr>
+      </w:pPr>
+      <w:r>
+        <w:t>Profil</w:t>
+      </w:r>
+    </w:p>
+    <w:p>
+      <w:pPr>
+        <w:pStyle w:val="Paragraphedeliste"/>
+        <w:numPr>
+          <w:ilvl w:val="1"/>
+          <w:numId w:val="5"/>
+        </w:numPr>
+      </w:pPr>
+      <w:r>
+        <w:t>Interface</w:t>
+      </w:r>
+    </w:p>
+    <w:p>
+      <w:pPr>
+        <w:pStyle w:val="Paragraphedeliste"/>
+        <w:numPr>
+          <w:ilvl w:val="1"/>
+          <w:numId w:val="5"/>
+        </w:numPr>
+      </w:pPr>
+      <w:r>
+        <w:t>Erreur</w:t>
+      </w:r>
+      <w:r>
+        <w:t>s</w:t>
+      </w:r>
+    </w:p>
+    <w:p>
+      <w:pPr>
+        <w:pStyle w:val="Paragraphedeliste"/>
+        <w:numPr>
+          <w:ilvl w:val="0"/>
+          <w:numId w:val="5"/>
+        </w:numPr>
+      </w:pPr>
+      <w:r>
+        <w:t>Messagerie</w:t>
+      </w:r>
+    </w:p>
+    <w:p>
+      <w:pPr>
+        <w:pStyle w:val="Paragraphedeliste"/>
+        <w:numPr>
+          <w:ilvl w:val="1"/>
+          <w:numId w:val="5"/>
+        </w:numPr>
+      </w:pPr>
+      <w:r>
+        <w:t>Interface</w:t>
+      </w:r>
+    </w:p>
+    <w:p>
+      <w:pPr>
+        <w:pStyle w:val="Paragraphedeliste"/>
+        <w:numPr>
+          <w:ilvl w:val="0"/>
+          <w:numId w:val="5"/>
+        </w:numPr>
+      </w:pPr>
+      <w:r>
+        <w:t>Écrire nouveau message</w:t>
+      </w:r>
+    </w:p>
+    <w:p>
+      <w:pPr>
+        <w:pStyle w:val="Paragraphedeliste"/>
+        <w:numPr>
+          <w:ilvl w:val="1"/>
+          <w:numId w:val="5"/>
+        </w:numPr>
+      </w:pPr>
+      <w:r>
+        <w:t>Interface</w:t>
+      </w:r>
+    </w:p>
+    <w:p>
+      <w:pPr>
+        <w:pStyle w:val="Paragraphedeliste"/>
+        <w:numPr>
+          <w:ilvl w:val="1"/>
+          <w:numId w:val="5"/>
+        </w:numPr>
+      </w:pPr>
+      <w:r>
+        <w:t>Erreurs</w:t>
+      </w:r>
+    </w:p>
+    <w:p>
+      <w:pPr>
+        <w:pStyle w:val="Paragraphedeliste"/>
+        <w:numPr>
+          <w:ilvl w:val="0"/>
+          <w:numId w:val="5"/>
+        </w:numPr>
+      </w:pPr>
+      <w:r>
+        <w:t>Paramètre</w:t>
+      </w:r>
+      <w:r>
+        <w:t>s</w:t>
+      </w:r>
+    </w:p>
+    <w:p>
+      <w:pPr>
+        <w:pStyle w:val="Paragraphedeliste"/>
+        <w:numPr>
+          <w:ilvl w:val="1"/>
+          <w:numId w:val="5"/>
+        </w:numPr>
+      </w:pPr>
+      <w:r>
+        <w:t>Interface</w:t>
+      </w:r>
+    </w:p>
+    <w:p>
+      <w:pPr>
+        <w:pStyle w:val="Paragraphedeliste"/>
+        <w:numPr>
+          <w:ilvl w:val="1"/>
+          <w:numId w:val="5"/>
+        </w:numPr>
+      </w:pPr>
+      <w:r>
+        <w:t>Erreurs</w:t>
+      </w:r>
+    </w:p>
+    <w:p>
+      <w:pPr>
+        <w:pStyle w:val="Paragraphedeliste"/>
+        <w:numPr>
+          <w:ilvl w:val="0"/>
+          <w:numId w:val="5"/>
+        </w:numPr>
+      </w:pPr>
+      <w:r>
+        <w:t>Mes t</w:t>
+      </w:r>
+      <w:r>
+        <w:t>ransaction</w:t>
+      </w:r>
+      <w:r>
+        <w:t>s</w:t>
+      </w:r>
+    </w:p>
+    <w:p>
+      <w:pPr>
+        <w:pStyle w:val="Paragraphedeliste"/>
+        <w:numPr>
+          <w:ilvl w:val="1"/>
+          <w:numId w:val="5"/>
+        </w:numPr>
+      </w:pPr>
+      <w:r>
+        <w:t>Interface</w:t>
+      </w:r>
+    </w:p>
+    <w:p>
+      <w:pPr>
+        <w:pStyle w:val="Paragraphedeliste"/>
+        <w:numPr>
+          <w:ilvl w:val="0"/>
+          <w:numId w:val="5"/>
+        </w:numPr>
+      </w:pPr>
+      <w:r>
+        <w:t>Mes a</w:t>
+      </w:r>
+      <w:r>
+        <w:t>nnonces</w:t>
+      </w:r>
+    </w:p>
+    <w:p>
+      <w:pPr>
+        <w:pStyle w:val="Paragraphedeliste"/>
+        <w:numPr>
+          <w:ilvl w:val="1"/>
+          <w:numId w:val="5"/>
+        </w:numPr>
+      </w:pPr>
+      <w:r>
+        <w:t>Interface</w:t>
+      </w:r>
+    </w:p>
+    <w:p>
+      <w:pPr>
+        <w:pStyle w:val="Paragraphedeliste"/>
+        <w:numPr>
+          <w:ilvl w:val="0"/>
+          <w:numId w:val="5"/>
+        </w:numPr>
+      </w:pPr>
+      <w:r>
+        <w:t>Écrire nouvelle annonce</w:t>
+      </w:r>
+    </w:p>
+    <w:p>
+      <w:pPr>
+        <w:pStyle w:val="Paragraphedeliste"/>
+        <w:numPr>
+          <w:ilvl w:val="1"/>
+          <w:numId w:val="5"/>
+        </w:numPr>
+      </w:pPr>
+      <w:r>
+        <w:t>Interface</w:t>
+      </w:r>
+    </w:p>
+    <w:p>
+      <w:pPr>
+        <w:pStyle w:val="Paragraphedeliste"/>
+        <w:numPr>
+          <w:ilvl w:val="1"/>
+          <w:numId w:val="5"/>
+        </w:numPr>
+      </w:pPr>
+      <w:r>
+        <w:t>Erreurs</w:t>
+      </w:r>
+    </w:p>
+    <w:p>
+      <w:pPr>
+        <w:tabs>
+          <w:tab w:val="left" w:pos="1260"/>
+        </w:tabs>
+      </w:pPr>
+      <w:r>
+        <w:tab/>
+      </w:r>
+    </w:p>
+    <w:p>
+      <w:pPr>
+        <w:pStyle w:val="Paragraphedeliste"/>
+        <w:ind w:left="708"/>
+      </w:pPr>
     </w:p>
     <w:p>
       <w:pPr>
@@ -121,6 +561,7 @@
           <w:b/>
           <w:u w:val="single"/>
         </w:rPr>
+        <w:lastRenderedPageBreak/>
         <w:t>Registre des changements</w:t>
       </w:r>
     </w:p>
@@ -147,106 +588,49 @@
         <w:t>Création du document</w:t>
       </w:r>
     </w:p>
-    <w:p/>
-    <w:p>
-      <w:pPr>
-        <w:rPr>
-          <w:b/>
-          <w:u w:val="single"/>
-        </w:rPr>
-      </w:pPr>
-      <w:r>
-        <w:rPr>
-          <w:b/>
-          <w:u w:val="single"/>
-        </w:rPr>
-        <w:t>Diagramme</w:t>
-      </w:r>
-    </w:p>
-    <w:p>
-      <w:pPr>
-        <w:rPr>
-          <w:b/>
-        </w:rPr>
-      </w:pPr>
-      <w:r>
-        <w:rPr>
-          <w:b/>
-        </w:rPr>
-        <w:t>Diagramme d’activité pour la connexion</w:t>
-      </w:r>
-    </w:p>
-    <w:p>
-      <w:pPr>
-        <w:rPr>
-          <w:b/>
-          <w:u w:val="single"/>
-        </w:rPr>
-      </w:pPr>
-      <w:r>
-        <w:rPr>
-          <w:b/>
-          <w:u w:val="single"/>
-        </w:rPr>
-        <w:t>Interface de connexion</w:t>
-      </w:r>
-    </w:p>
-    <w:p>
-      <w:pPr>
-        <w:rPr>
-          <w:b/>
-          <w:u w:val="single"/>
-        </w:rPr>
-      </w:pPr>
-      <w:r>
-        <w:rPr>
-          <w:b/>
-          <w:u w:val="single"/>
-        </w:rPr>
-        <w:t>Connexion</w:t>
-      </w:r>
-    </w:p>
-    <w:p>
-      <w:pPr>
-        <w:rPr>
-          <w:b/>
-          <w:u w:val="single"/>
-        </w:rPr>
-      </w:pPr>
-      <w:r>
-        <w:rPr>
-          <w:b/>
-          <w:u w:val="single"/>
-        </w:rPr>
-        <w:t>Erreur de connexion</w:t>
-      </w:r>
-    </w:p>
-    <w:p>
-      <w:pPr>
-        <w:rPr>
-          <w:b/>
-        </w:rPr>
-      </w:pPr>
-      <w:r>
-        <w:rPr>
-          <w:b/>
-        </w:rPr>
-        <w:t>Préconditions</w:t>
-      </w:r>
-    </w:p>
-    <w:p>
-      <w:r>
-        <w:t>L’utilisateur a tenté de se connecter avec un compte qui n’existe plus.</w:t>
-      </w:r>
-    </w:p>
-    <w:p>
-      <w:r>
-        <w:t>Un message d’erreur apparait.</w:t>
+    <w:p>
+      <w:r>
+        <w:rPr>
+          <w:b/>
+        </w:rPr>
+        <w:t xml:space="preserve">Version 1.1 </w:t>
+      </w:r>
+      <w:r>
+        <w:t>– 8 septembre 2015</w:t>
+      </w:r>
+    </w:p>
+    <w:p>
+      <w:pPr>
+        <w:pStyle w:val="Paragraphedeliste"/>
+        <w:numPr>
+          <w:ilvl w:val="0"/>
+          <w:numId w:val="6"/>
+        </w:numPr>
+      </w:pPr>
+      <w:r>
+        <w:t>Ajout de la table des matières</w:t>
+      </w:r>
+    </w:p>
+    <w:p>
+      <w:pPr>
+        <w:pStyle w:val="Paragraphedeliste"/>
+        <w:numPr>
+          <w:ilvl w:val="0"/>
+          <w:numId w:val="6"/>
+        </w:numPr>
+      </w:pPr>
+      <w:r>
+        <w:t>Début de la rédaction du texte</w:t>
       </w:r>
       <w:bookmarkStart w:id="0" w:name="_GoBack"/>
       <w:bookmarkEnd w:id="0"/>
     </w:p>
     <w:p>
+      <w:r>
+        <w:br w:type="page"/>
+      </w:r>
+    </w:p>
+    <w:p>
       <w:pPr>
         <w:rPr>
           <w:b/>
@@ -258,38 +642,40 @@
           <w:b/>
           <w:u w:val="single"/>
         </w:rPr>
-        <w:t>Exemple de messages d’erreur</w:t>
-      </w:r>
-    </w:p>
-    <w:p>
-      <w:pPr>
-        <w:rPr>
-          <w:b/>
-        </w:rPr>
-      </w:pPr>
-      <w:r>
-        <w:rPr>
-          <w:b/>
-        </w:rPr>
-        <w:t>Préconditions</w:t>
-      </w:r>
-    </w:p>
-    <w:p>
-      <w:r>
-        <w:t>L’utilisateur a tenté de se connecter avec un nom d’utilisateur et/ ou un mot de passe incorrect dans la section login.</w:t>
-      </w:r>
-    </w:p>
-    <w:p>
-      <w:r>
-        <w:t>Un message d’erreur apparait.</w:t>
-      </w:r>
-    </w:p>
-    <w:p>
-      <w:pPr>
-        <w:rPr>
-          <w:b/>
-        </w:rPr>
-      </w:pPr>
+        <w:lastRenderedPageBreak/>
+        <w:t>Accueil</w:t>
+      </w:r>
+    </w:p>
+    <w:p>
+      <w:pPr>
+        <w:rPr>
+          <w:b/>
+        </w:rPr>
+      </w:pPr>
+      <w:r>
+        <w:rPr>
+          <w:b/>
+        </w:rPr>
+        <w:t>Interface</w:t>
+      </w:r>
+    </w:p>
+    <w:p>
+      <w:pPr>
+        <w:rPr>
+          <w:b/>
+        </w:rPr>
+      </w:pPr>
+      <w:r>
+        <w:rPr>
+          <w:b/>
+        </w:rPr>
+        <w:t>Erreurs</w:t>
+      </w:r>
+    </w:p>
+    <w:p>
+      <w:r>
+        <w:t>L’utilisateur entre un champ vide.</w:t>
+      </w:r>
     </w:p>
     <w:p>
       <w:pPr>
@@ -298,6 +684,542 @@
           <w:u w:val="single"/>
         </w:rPr>
       </w:pPr>
+      <w:r>
+        <w:rPr>
+          <w:b/>
+          <w:u w:val="single"/>
+        </w:rPr>
+        <w:t>Barre d’outils</w:t>
+      </w:r>
+    </w:p>
+    <w:p>
+      <w:pPr>
+        <w:rPr>
+          <w:b/>
+        </w:rPr>
+      </w:pPr>
+      <w:r>
+        <w:rPr>
+          <w:b/>
+        </w:rPr>
+        <w:t>Interface</w:t>
+      </w:r>
+    </w:p>
+    <w:p>
+      <w:pPr>
+        <w:rPr>
+          <w:b/>
+          <w:u w:val="single"/>
+        </w:rPr>
+      </w:pPr>
+      <w:r>
+        <w:rPr>
+          <w:b/>
+          <w:u w:val="single"/>
+        </w:rPr>
+        <w:t>Création de compte</w:t>
+      </w:r>
+    </w:p>
+    <w:p>
+      <w:pPr>
+        <w:rPr>
+          <w:b/>
+        </w:rPr>
+      </w:pPr>
+      <w:r>
+        <w:rPr>
+          <w:b/>
+        </w:rPr>
+        <w:t>Diagrammes</w:t>
+      </w:r>
+    </w:p>
+    <w:p>
+      <w:pPr>
+        <w:rPr>
+          <w:b/>
+        </w:rPr>
+      </w:pPr>
+      <w:r>
+        <w:rPr>
+          <w:b/>
+        </w:rPr>
+        <w:t>Interface</w:t>
+      </w:r>
+    </w:p>
+    <w:p>
+      <w:pPr>
+        <w:rPr>
+          <w:b/>
+        </w:rPr>
+      </w:pPr>
+      <w:r>
+        <w:rPr>
+          <w:b/>
+        </w:rPr>
+        <w:t>Erreurs</w:t>
+      </w:r>
+    </w:p>
+    <w:p>
+      <w:r>
+        <w:t>L’utilisateur entre un champ vide.</w:t>
+      </w:r>
+    </w:p>
+    <w:p>
+      <w:pPr>
+        <w:rPr>
+          <w:b/>
+          <w:u w:val="single"/>
+        </w:rPr>
+      </w:pPr>
+      <w:r>
+        <w:rPr>
+          <w:b/>
+          <w:u w:val="single"/>
+        </w:rPr>
+        <w:t>Connexion</w:t>
+      </w:r>
+    </w:p>
+    <w:p>
+      <w:pPr>
+        <w:rPr>
+          <w:b/>
+        </w:rPr>
+      </w:pPr>
+      <w:r>
+        <w:rPr>
+          <w:b/>
+        </w:rPr>
+        <w:t>Diagrammes</w:t>
+      </w:r>
+    </w:p>
+    <w:p>
+      <w:pPr>
+        <w:rPr>
+          <w:b/>
+        </w:rPr>
+      </w:pPr>
+      <w:r>
+        <w:rPr>
+          <w:b/>
+        </w:rPr>
+        <w:t>Interface</w:t>
+      </w:r>
+    </w:p>
+    <w:p>
+      <w:pPr>
+        <w:rPr>
+          <w:b/>
+        </w:rPr>
+      </w:pPr>
+      <w:r>
+        <w:rPr>
+          <w:b/>
+        </w:rPr>
+        <w:t>Erreurs</w:t>
+      </w:r>
+    </w:p>
+    <w:p>
+      <w:r>
+        <w:t>L’utilisateur entre un champ vide.</w:t>
+      </w:r>
+    </w:p>
+    <w:p>
+      <w:r>
+        <w:t>L’utilisateur entre un nom d’utilisateur qui n’est pas dans la base de données.</w:t>
+      </w:r>
+    </w:p>
+    <w:p>
+      <w:r>
+        <w:t>L’utilisateur entre un nom d’utilisateur relié à un compte qui a été bloqué.</w:t>
+      </w:r>
+    </w:p>
+    <w:p>
+      <w:r>
+        <w:t>L’utilisateur entre un mot de passe invalide.</w:t>
+      </w:r>
+    </w:p>
+    <w:p>
+      <w:pPr>
+        <w:rPr>
+          <w:b/>
+          <w:u w:val="single"/>
+        </w:rPr>
+      </w:pPr>
+      <w:r>
+        <w:rPr>
+          <w:b/>
+          <w:u w:val="single"/>
+        </w:rPr>
+        <w:t xml:space="preserve">Récupération du mot de passe </w:t>
+      </w:r>
+    </w:p>
+    <w:p>
+      <w:pPr>
+        <w:rPr>
+          <w:b/>
+        </w:rPr>
+      </w:pPr>
+      <w:r>
+        <w:rPr>
+          <w:b/>
+        </w:rPr>
+        <w:t>Diagrammes</w:t>
+      </w:r>
+    </w:p>
+    <w:p>
+      <w:pPr>
+        <w:rPr>
+          <w:b/>
+        </w:rPr>
+      </w:pPr>
+      <w:r>
+        <w:rPr>
+          <w:b/>
+        </w:rPr>
+        <w:t>Interface</w:t>
+      </w:r>
+    </w:p>
+    <w:p>
+      <w:pPr>
+        <w:rPr>
+          <w:b/>
+        </w:rPr>
+      </w:pPr>
+      <w:r>
+        <w:rPr>
+          <w:b/>
+        </w:rPr>
+        <w:t>Erreurs</w:t>
+      </w:r>
+    </w:p>
+    <w:p>
+      <w:r>
+        <w:t>L’utilisateur entre un champ vide.</w:t>
+      </w:r>
+    </w:p>
+    <w:p>
+      <w:r>
+        <w:t>L’utilisateur entre un</w:t>
+      </w:r>
+      <w:r>
+        <w:t xml:space="preserve"> nom d’utilisateur </w:t>
+      </w:r>
+      <w:r>
+        <w:t>qui n’est pas dans la base de données.</w:t>
+      </w:r>
+    </w:p>
+    <w:p>
+      <w:r>
+        <w:t>L’utilisateur entre un nom d’utilisateur relié à un compte qui a été bloqué.</w:t>
+      </w:r>
+    </w:p>
+    <w:p>
+      <w:pPr>
+        <w:rPr>
+          <w:b/>
+          <w:u w:val="single"/>
+        </w:rPr>
+      </w:pPr>
+      <w:r>
+        <w:rPr>
+          <w:b/>
+          <w:u w:val="single"/>
+        </w:rPr>
+        <w:t>Résultat de la recherche</w:t>
+      </w:r>
+    </w:p>
+    <w:p>
+      <w:pPr>
+        <w:rPr>
+          <w:b/>
+        </w:rPr>
+      </w:pPr>
+      <w:r>
+        <w:rPr>
+          <w:b/>
+        </w:rPr>
+        <w:t>Interface</w:t>
+      </w:r>
+    </w:p>
+    <w:p>
+      <w:pPr>
+        <w:rPr>
+          <w:b/>
+          <w:u w:val="single"/>
+        </w:rPr>
+      </w:pPr>
+      <w:r>
+        <w:rPr>
+          <w:b/>
+          <w:u w:val="single"/>
+        </w:rPr>
+        <w:t>Profil</w:t>
+      </w:r>
+    </w:p>
+    <w:p>
+      <w:pPr>
+        <w:rPr>
+          <w:b/>
+        </w:rPr>
+      </w:pPr>
+      <w:r>
+        <w:rPr>
+          <w:b/>
+        </w:rPr>
+        <w:lastRenderedPageBreak/>
+        <w:t>Interface</w:t>
+      </w:r>
+      <w:r>
+        <w:rPr>
+          <w:b/>
+        </w:rPr>
+        <w:t>s</w:t>
+      </w:r>
+    </w:p>
+    <w:p>
+      <w:r>
+        <w:t>Lorsqu’un utilisateur accède à son profil, il peut modifier certains champs. Cela lui donne accès à cette interface.</w:t>
+      </w:r>
+    </w:p>
+    <w:p>
+      <w:pPr>
+        <w:rPr>
+          <w:b/>
+        </w:rPr>
+      </w:pPr>
+      <w:r>
+        <w:rPr>
+          <w:b/>
+        </w:rPr>
+        <w:t>Erreurs</w:t>
+      </w:r>
+    </w:p>
+    <w:p>
+      <w:r>
+        <w:t>L’utilisateur entre un champ vide.</w:t>
+      </w:r>
+    </w:p>
+    <w:p>
+      <w:pPr>
+        <w:rPr>
+          <w:b/>
+          <w:u w:val="single"/>
+        </w:rPr>
+      </w:pPr>
+      <w:r>
+        <w:rPr>
+          <w:b/>
+          <w:u w:val="single"/>
+        </w:rPr>
+        <w:t>Messagerie</w:t>
+      </w:r>
+    </w:p>
+    <w:p>
+      <w:pPr>
+        <w:rPr>
+          <w:b/>
+        </w:rPr>
+      </w:pPr>
+      <w:r>
+        <w:rPr>
+          <w:b/>
+        </w:rPr>
+        <w:t>Interface</w:t>
+      </w:r>
+    </w:p>
+    <w:p>
+      <w:pPr>
+        <w:rPr>
+          <w:b/>
+          <w:u w:val="single"/>
+        </w:rPr>
+      </w:pPr>
+      <w:r>
+        <w:rPr>
+          <w:b/>
+          <w:u w:val="single"/>
+        </w:rPr>
+        <w:t>Écrire nouveau message</w:t>
+      </w:r>
+    </w:p>
+    <w:p>
+      <w:pPr>
+        <w:rPr>
+          <w:b/>
+        </w:rPr>
+      </w:pPr>
+      <w:r>
+        <w:rPr>
+          <w:b/>
+        </w:rPr>
+        <w:t>Interface</w:t>
+      </w:r>
+    </w:p>
+    <w:p>
+      <w:pPr>
+        <w:rPr>
+          <w:b/>
+        </w:rPr>
+      </w:pPr>
+      <w:r>
+        <w:rPr>
+          <w:b/>
+        </w:rPr>
+        <w:t>Erreurs</w:t>
+      </w:r>
+    </w:p>
+    <w:p>
+      <w:r>
+        <w:t>L’utilisateur entre un champ vide.</w:t>
+      </w:r>
+    </w:p>
+    <w:p>
+      <w:pPr>
+        <w:rPr>
+          <w:b/>
+          <w:u w:val="single"/>
+        </w:rPr>
+      </w:pPr>
+      <w:r>
+        <w:rPr>
+          <w:b/>
+          <w:u w:val="single"/>
+        </w:rPr>
+        <w:t>Paramètres</w:t>
+      </w:r>
+    </w:p>
+    <w:p>
+      <w:pPr>
+        <w:rPr>
+          <w:b/>
+        </w:rPr>
+      </w:pPr>
+      <w:r>
+        <w:rPr>
+          <w:b/>
+        </w:rPr>
+        <w:t>Interface</w:t>
+      </w:r>
+    </w:p>
+    <w:p>
+      <w:pPr>
+        <w:rPr>
+          <w:b/>
+        </w:rPr>
+      </w:pPr>
+      <w:r>
+        <w:rPr>
+          <w:b/>
+        </w:rPr>
+        <w:t>Erreurs</w:t>
+      </w:r>
+    </w:p>
+    <w:p>
+      <w:r>
+        <w:t>L’utilisateur entre un champ vide.</w:t>
+      </w:r>
+    </w:p>
+    <w:p>
+      <w:pPr>
+        <w:rPr>
+          <w:b/>
+          <w:u w:val="single"/>
+        </w:rPr>
+      </w:pPr>
+      <w:r>
+        <w:rPr>
+          <w:b/>
+          <w:u w:val="single"/>
+        </w:rPr>
+        <w:t>Mes transactions</w:t>
+      </w:r>
+    </w:p>
+    <w:p>
+      <w:pPr>
+        <w:rPr>
+          <w:b/>
+        </w:rPr>
+      </w:pPr>
+      <w:r>
+        <w:rPr>
+          <w:b/>
+        </w:rPr>
+        <w:t>Interface</w:t>
+      </w:r>
+    </w:p>
+    <w:p>
+      <w:pPr>
+        <w:rPr>
+          <w:b/>
+          <w:u w:val="single"/>
+        </w:rPr>
+      </w:pPr>
+      <w:r>
+        <w:rPr>
+          <w:b/>
+          <w:u w:val="single"/>
+        </w:rPr>
+        <w:t>Mes annonces</w:t>
+      </w:r>
+    </w:p>
+    <w:p>
+      <w:pPr>
+        <w:rPr>
+          <w:b/>
+        </w:rPr>
+      </w:pPr>
+      <w:r>
+        <w:rPr>
+          <w:b/>
+        </w:rPr>
+        <w:t>Interface</w:t>
+      </w:r>
+    </w:p>
+    <w:p>
+      <w:pPr>
+        <w:rPr>
+          <w:b/>
+          <w:u w:val="single"/>
+        </w:rPr>
+      </w:pPr>
+      <w:r>
+        <w:rPr>
+          <w:b/>
+          <w:u w:val="single"/>
+        </w:rPr>
+        <w:t>Écrire nouvelle annonce</w:t>
+      </w:r>
+    </w:p>
+    <w:p>
+      <w:pPr>
+        <w:rPr>
+          <w:b/>
+        </w:rPr>
+      </w:pPr>
+      <w:r>
+        <w:rPr>
+          <w:b/>
+        </w:rPr>
+        <w:t>Interface</w:t>
+      </w:r>
+    </w:p>
+    <w:p>
+      <w:pPr>
+        <w:rPr>
+          <w:b/>
+        </w:rPr>
+      </w:pPr>
+      <w:r>
+        <w:rPr>
+          <w:b/>
+        </w:rPr>
+        <w:t>Erreurs</w:t>
+      </w:r>
+    </w:p>
+    <w:p>
+      <w:r>
+        <w:t>L’utilisateur entre un champ vide.</w:t>
+      </w:r>
     </w:p>
     <w:p/>
     <w:p/>
@@ -308,6 +1230,7 @@
       </w:pPr>
     </w:p>
     <w:sectPr>
+      <w:footerReference w:type="default" r:id="rId7"/>
       <w:pgSz w:w="12240" w:h="15840"/>
       <w:pgMar w:top="1440" w:right="1800" w:bottom="1440" w:left="1800" w:header="708" w:footer="708" w:gutter="0"/>
       <w:cols w:space="708"/>
@@ -317,6 +1240,102 @@
 </w:document>
 </file>
 
+<file path=word/endnotes.xml><?xml version="1.0" encoding="utf-8"?>
+<w:endnotes xmlns:wpc="http://schemas.microsoft.com/office/word/2010/wordprocessingCanvas" xmlns:mc="http://schemas.openxmlformats.org/markup-compatibility/2006" xmlns:o="urn:schemas-microsoft-com:office:office" xmlns:r="http://schemas.openxmlformats.org/officeDocument/2006/relationships" xmlns:m="http://schemas.openxmlformats.org/officeDocument/2006/math" xmlns:v="urn:schemas-microsoft-com:vml" xmlns:wp14="http://schemas.microsoft.com/office/word/2010/wordprocessingDrawing" xmlns:wp="http://schemas.openxmlformats.org/drawingml/2006/wordprocessingDrawing" xmlns:w10="urn:schemas-microsoft-com:office:word" xmlns:w="http://schemas.openxmlformats.org/wordprocessingml/2006/main" xmlns:w14="http://schemas.microsoft.com/office/word/2010/wordml" xmlns:w15="http://schemas.microsoft.com/office/word/2012/wordml" xmlns:wpg="http://schemas.microsoft.com/office/word/2010/wordprocessingGroup" xmlns:wpi="http://schemas.microsoft.com/office/word/2010/wordprocessingInk" xmlns:wne="http://schemas.microsoft.com/office/word/2006/wordml" xmlns:wps="http://schemas.microsoft.com/office/word/2010/wordprocessingShape" mc:Ignorable="w14 w15 wp14">
+  <w:endnote w:type="separator" w:id="-1">
+    <w:p>
+      <w:pPr>
+        <w:spacing w:after="0" w:line="240" w:lineRule="auto"/>
+      </w:pPr>
+      <w:r>
+        <w:separator/>
+      </w:r>
+    </w:p>
+  </w:endnote>
+  <w:endnote w:type="continuationSeparator" w:id="0">
+    <w:p>
+      <w:pPr>
+        <w:spacing w:after="0" w:line="240" w:lineRule="auto"/>
+      </w:pPr>
+      <w:r>
+        <w:continuationSeparator/>
+      </w:r>
+    </w:p>
+  </w:endnote>
+</w:endnotes>
+</file>
+
+<file path=word/footer1.xml><?xml version="1.0" encoding="utf-8"?>
+<w:ftr xmlns:wpc="http://schemas.microsoft.com/office/word/2010/wordprocessingCanvas" xmlns:mc="http://schemas.openxmlformats.org/markup-compatibility/2006" xmlns:o="urn:schemas-microsoft-com:office:office" xmlns:r="http://schemas.openxmlformats.org/officeDocument/2006/relationships" xmlns:m="http://schemas.openxmlformats.org/officeDocument/2006/math" xmlns:v="urn:schemas-microsoft-com:vml" xmlns:wp14="http://schemas.microsoft.com/office/word/2010/wordprocessingDrawing" xmlns:wp="http://schemas.openxmlformats.org/drawingml/2006/wordprocessingDrawing" xmlns:w10="urn:schemas-microsoft-com:office:word" xmlns:w="http://schemas.openxmlformats.org/wordprocessingml/2006/main" xmlns:w14="http://schemas.microsoft.com/office/word/2010/wordml" xmlns:w15="http://schemas.microsoft.com/office/word/2012/wordml" xmlns:wpg="http://schemas.microsoft.com/office/word/2010/wordprocessingGroup" xmlns:wpi="http://schemas.microsoft.com/office/word/2010/wordprocessingInk" xmlns:wne="http://schemas.microsoft.com/office/word/2006/wordml" xmlns:wps="http://schemas.microsoft.com/office/word/2010/wordprocessingShape" mc:Ignorable="w14 w15 wp14">
+  <w:sdt>
+    <w:sdtPr>
+      <w:id w:val="-1892424035"/>
+      <w:docPartObj>
+        <w:docPartGallery w:val="Page Numbers (Bottom of Page)"/>
+        <w:docPartUnique/>
+      </w:docPartObj>
+    </w:sdtPr>
+    <w:sdtContent>
+      <w:p>
+        <w:pPr>
+          <w:pStyle w:val="Pieddepage"/>
+          <w:jc w:val="right"/>
+        </w:pPr>
+        <w:r>
+          <w:fldChar w:fldCharType="begin"/>
+        </w:r>
+        <w:r>
+          <w:instrText>PAGE   \* MERGEFORMAT</w:instrText>
+        </w:r>
+        <w:r>
+          <w:fldChar w:fldCharType="separate"/>
+        </w:r>
+        <w:r>
+          <w:rPr>
+            <w:noProof/>
+            <w:lang w:val="fr-FR"/>
+          </w:rPr>
+          <w:t>5</w:t>
+        </w:r>
+        <w:r>
+          <w:fldChar w:fldCharType="end"/>
+        </w:r>
+      </w:p>
+    </w:sdtContent>
+  </w:sdt>
+  <w:p>
+    <w:pPr>
+      <w:pStyle w:val="Pieddepage"/>
+    </w:pPr>
+  </w:p>
+</w:ftr>
+</file>
+
+<file path=word/footnotes.xml><?xml version="1.0" encoding="utf-8"?>
+<w:footnotes xmlns:wpc="http://schemas.microsoft.com/office/word/2010/wordprocessingCanvas" xmlns:mc="http://schemas.openxmlformats.org/markup-compatibility/2006" xmlns:o="urn:schemas-microsoft-com:office:office" xmlns:r="http://schemas.openxmlformats.org/officeDocument/2006/relationships" xmlns:m="http://schemas.openxmlformats.org/officeDocument/2006/math" xmlns:v="urn:schemas-microsoft-com:vml" xmlns:wp14="http://schemas.microsoft.com/office/word/2010/wordprocessingDrawing" xmlns:wp="http://schemas.openxmlformats.org/drawingml/2006/wordprocessingDrawing" xmlns:w10="urn:schemas-microsoft-com:office:word" xmlns:w="http://schemas.openxmlformats.org/wordprocessingml/2006/main" xmlns:w14="http://schemas.microsoft.com/office/word/2010/wordml" xmlns:w15="http://schemas.microsoft.com/office/word/2012/wordml" xmlns:wpg="http://schemas.microsoft.com/office/word/2010/wordprocessingGroup" xmlns:wpi="http://schemas.microsoft.com/office/word/2010/wordprocessingInk" xmlns:wne="http://schemas.microsoft.com/office/word/2006/wordml" xmlns:wps="http://schemas.microsoft.com/office/word/2010/wordprocessingShape" mc:Ignorable="w14 w15 wp14">
+  <w:footnote w:type="separator" w:id="-1">
+    <w:p>
+      <w:pPr>
+        <w:spacing w:after="0" w:line="240" w:lineRule="auto"/>
+      </w:pPr>
+      <w:r>
+        <w:separator/>
+      </w:r>
+    </w:p>
+  </w:footnote>
+  <w:footnote w:type="continuationSeparator" w:id="0">
+    <w:p>
+      <w:pPr>
+        <w:spacing w:after="0" w:line="240" w:lineRule="auto"/>
+      </w:pPr>
+      <w:r>
+        <w:continuationSeparator/>
+      </w:r>
+    </w:p>
+  </w:footnote>
+</w:footnotes>
+</file>
+
 <file path=word/numbering.xml><?xml version="1.0" encoding="utf-8"?>
 <w:numbering xmlns:wpc="http://schemas.microsoft.com/office/word/2010/wordprocessingCanvas" xmlns:mc="http://schemas.openxmlformats.org/markup-compatibility/2006" xmlns:o="urn:schemas-microsoft-com:office:office" xmlns:r="http://schemas.openxmlformats.org/officeDocument/2006/relationships" xmlns:m="http://schemas.openxmlformats.org/officeDocument/2006/math" xmlns:v="urn:schemas-microsoft-com:vml" xmlns:wp14="http://schemas.microsoft.com/office/word/2010/wordprocessingDrawing" xmlns:wp="http://schemas.openxmlformats.org/drawingml/2006/wordprocessingDrawing" xmlns:w10="urn:schemas-microsoft-com:office:word" xmlns:w="http://schemas.openxmlformats.org/wordprocessingml/2006/main" xmlns:w14="http://schemas.microsoft.com/office/word/2010/wordml" xmlns:w15="http://schemas.microsoft.com/office/word/2012/wordml" xmlns:wpg="http://schemas.microsoft.com/office/word/2010/wordprocessingGroup" xmlns:wpi="http://schemas.microsoft.com/office/word/2010/wordprocessingInk" xmlns:wne="http://schemas.microsoft.com/office/word/2006/wordml" xmlns:wps="http://schemas.microsoft.com/office/word/2010/wordprocessingShape" mc:Ignorable="w14 w15 wp14">
   <w:abstractNum w:abstractNumId="0" w15:restartNumberingAfterBreak="0">
@@ -621,90 +1640,90 @@
   </w:abstractNum>
   <w:abstractNum w:abstractNumId="3" w15:restartNumberingAfterBreak="0">
     <w:nsid w:val="5CA501B9"/>
-    <w:multiLevelType w:val="hybridMultilevel"/>
-    <w:tmpl w:val="7B0AA9BC"/>
-    <w:lvl w:ilvl="0" w:tplc="0C0C000F">
+    <w:multiLevelType w:val="multilevel"/>
+    <w:tmpl w:val="0C0C0025"/>
+    <w:lvl w:ilvl="0">
       <w:start w:val="1"/>
       <w:numFmt w:val="decimal"/>
-      <w:lvlText w:val="%1."/>
-      <w:lvlJc w:val="left"/>
-      <w:pPr>
-        <w:ind w:left="720" w:hanging="360"/>
+      <w:lvlText w:val="%1"/>
+      <w:lvlJc w:val="left"/>
+      <w:pPr>
+        <w:ind w:left="432" w:hanging="432"/>
       </w:pPr>
       <w:rPr>
         <w:rFonts w:hint="default"/>
       </w:rPr>
     </w:lvl>
-    <w:lvl w:ilvl="1" w:tplc="0C0C0019">
-      <w:start w:val="1"/>
-      <w:numFmt w:val="lowerLetter"/>
-      <w:lvlText w:val="%2."/>
-      <w:lvlJc w:val="left"/>
-      <w:pPr>
-        <w:ind w:left="1440" w:hanging="360"/>
-      </w:pPr>
-    </w:lvl>
-    <w:lvl w:ilvl="2" w:tplc="0C0C001B" w:tentative="1">
-      <w:start w:val="1"/>
-      <w:numFmt w:val="lowerRoman"/>
-      <w:lvlText w:val="%3."/>
-      <w:lvlJc w:val="right"/>
-      <w:pPr>
-        <w:ind w:left="2160" w:hanging="180"/>
-      </w:pPr>
-    </w:lvl>
-    <w:lvl w:ilvl="3" w:tplc="0C0C000F" w:tentative="1">
+    <w:lvl w:ilvl="1">
       <w:start w:val="1"/>
       <w:numFmt w:val="decimal"/>
-      <w:lvlText w:val="%4."/>
-      <w:lvlJc w:val="left"/>
-      <w:pPr>
-        <w:ind w:left="2880" w:hanging="360"/>
-      </w:pPr>
-    </w:lvl>
-    <w:lvl w:ilvl="4" w:tplc="0C0C0019" w:tentative="1">
-      <w:start w:val="1"/>
-      <w:numFmt w:val="lowerLetter"/>
-      <w:lvlText w:val="%5."/>
-      <w:lvlJc w:val="left"/>
-      <w:pPr>
-        <w:ind w:left="3600" w:hanging="360"/>
-      </w:pPr>
-    </w:lvl>
-    <w:lvl w:ilvl="5" w:tplc="0C0C001B" w:tentative="1">
-      <w:start w:val="1"/>
-      <w:numFmt w:val="lowerRoman"/>
-      <w:lvlText w:val="%6."/>
-      <w:lvlJc w:val="right"/>
-      <w:pPr>
-        <w:ind w:left="4320" w:hanging="180"/>
-      </w:pPr>
-    </w:lvl>
-    <w:lvl w:ilvl="6" w:tplc="0C0C000F" w:tentative="1">
+      <w:lvlText w:val="%1.%2"/>
+      <w:lvlJc w:val="left"/>
+      <w:pPr>
+        <w:ind w:left="576" w:hanging="576"/>
+      </w:pPr>
+    </w:lvl>
+    <w:lvl w:ilvl="2">
       <w:start w:val="1"/>
       <w:numFmt w:val="decimal"/>
-      <w:lvlText w:val="%7."/>
-      <w:lvlJc w:val="left"/>
-      <w:pPr>
-        <w:ind w:left="5040" w:hanging="360"/>
-      </w:pPr>
-    </w:lvl>
-    <w:lvl w:ilvl="7" w:tplc="0C0C0019" w:tentative="1">
-      <w:start w:val="1"/>
-      <w:numFmt w:val="lowerLetter"/>
-      <w:lvlText w:val="%8."/>
-      <w:lvlJc w:val="left"/>
-      <w:pPr>
-        <w:ind w:left="5760" w:hanging="360"/>
-      </w:pPr>
-    </w:lvl>
-    <w:lvl w:ilvl="8" w:tplc="0C0C001B" w:tentative="1">
-      <w:start w:val="1"/>
-      <w:numFmt w:val="lowerRoman"/>
-      <w:lvlText w:val="%9."/>
-      <w:lvlJc w:val="right"/>
-      <w:pPr>
-        <w:ind w:left="6480" w:hanging="180"/>
+      <w:lvlText w:val="%1.%2.%3"/>
+      <w:lvlJc w:val="left"/>
+      <w:pPr>
+        <w:ind w:left="720" w:hanging="720"/>
+      </w:pPr>
+    </w:lvl>
+    <w:lvl w:ilvl="3">
+      <w:start w:val="1"/>
+      <w:numFmt w:val="decimal"/>
+      <w:lvlText w:val="%1.%2.%3.%4"/>
+      <w:lvlJc w:val="left"/>
+      <w:pPr>
+        <w:ind w:left="864" w:hanging="864"/>
+      </w:pPr>
+    </w:lvl>
+    <w:lvl w:ilvl="4">
+      <w:start w:val="1"/>
+      <w:numFmt w:val="decimal"/>
+      <w:lvlText w:val="%1.%2.%3.%4.%5"/>
+      <w:lvlJc w:val="left"/>
+      <w:pPr>
+        <w:ind w:left="1008" w:hanging="1008"/>
+      </w:pPr>
+    </w:lvl>
+    <w:lvl w:ilvl="5">
+      <w:start w:val="1"/>
+      <w:numFmt w:val="decimal"/>
+      <w:lvlText w:val="%1.%2.%3.%4.%5.%6"/>
+      <w:lvlJc w:val="left"/>
+      <w:pPr>
+        <w:ind w:left="1152" w:hanging="1152"/>
+      </w:pPr>
+    </w:lvl>
+    <w:lvl w:ilvl="6">
+      <w:start w:val="1"/>
+      <w:numFmt w:val="decimal"/>
+      <w:lvlText w:val="%1.%2.%3.%4.%5.%6.%7"/>
+      <w:lvlJc w:val="left"/>
+      <w:pPr>
+        <w:ind w:left="1296" w:hanging="1296"/>
+      </w:pPr>
+    </w:lvl>
+    <w:lvl w:ilvl="7">
+      <w:start w:val="1"/>
+      <w:numFmt w:val="decimal"/>
+      <w:lvlText w:val="%1.%2.%3.%4.%5.%6.%7.%8"/>
+      <w:lvlJc w:val="left"/>
+      <w:pPr>
+        <w:ind w:left="1440" w:hanging="1440"/>
+      </w:pPr>
+    </w:lvl>
+    <w:lvl w:ilvl="8">
+      <w:start w:val="1"/>
+      <w:numFmt w:val="decimal"/>
+      <w:lvlText w:val="%1.%2.%3.%4.%5.%6.%7.%8.%9"/>
+      <w:lvlJc w:val="left"/>
+      <w:pPr>
+        <w:ind w:left="1584" w:hanging="1584"/>
       </w:pPr>
     </w:lvl>
   </w:abstractNum>
@@ -1717,6 +2736,50 @@
       <w:szCs w:val="21"/>
     </w:rPr>
   </w:style>
+  <w:style w:type="paragraph" w:styleId="En-tte">
+    <w:name w:val="header"/>
+    <w:basedOn w:val="Normal"/>
+    <w:link w:val="En-tteCar"/>
+    <w:uiPriority w:val="99"/>
+    <w:unhideWhenUsed/>
+    <w:rsid w:val="005A0F05"/>
+    <w:pPr>
+      <w:tabs>
+        <w:tab w:val="center" w:pos="4320"/>
+        <w:tab w:val="right" w:pos="8640"/>
+      </w:tabs>
+      <w:spacing w:after="0" w:line="240" w:lineRule="auto"/>
+    </w:pPr>
+  </w:style>
+  <w:style w:type="character" w:customStyle="1" w:styleId="En-tteCar">
+    <w:name w:val="En-tête Car"/>
+    <w:basedOn w:val="Policepardfaut"/>
+    <w:link w:val="En-tte"/>
+    <w:uiPriority w:val="99"/>
+    <w:rsid w:val="005A0F05"/>
+  </w:style>
+  <w:style w:type="paragraph" w:styleId="Pieddepage">
+    <w:name w:val="footer"/>
+    <w:basedOn w:val="Normal"/>
+    <w:link w:val="PieddepageCar"/>
+    <w:uiPriority w:val="99"/>
+    <w:unhideWhenUsed/>
+    <w:rsid w:val="005A0F05"/>
+    <w:pPr>
+      <w:tabs>
+        <w:tab w:val="center" w:pos="4320"/>
+        <w:tab w:val="right" w:pos="8640"/>
+      </w:tabs>
+      <w:spacing w:after="0" w:line="240" w:lineRule="auto"/>
+    </w:pPr>
+  </w:style>
+  <w:style w:type="character" w:customStyle="1" w:styleId="PieddepageCar">
+    <w:name w:val="Pied de page Car"/>
+    <w:basedOn w:val="Policepardfaut"/>
+    <w:link w:val="Pieddepage"/>
+    <w:uiPriority w:val="99"/>
+    <w:rsid w:val="005A0F05"/>
+  </w:style>
 </w:styles>
 </file>
 

</xml_diff>